<commit_message>
docs table of contents
</commit_message>
<xml_diff>
--- a/docs/project_report.docx
+++ b/docs/project_report.docx
@@ -323,7 +323,7 @@
         <w:pStyle w:val="Heading1"/>
         <w:jc w:val="both"/>
       </w:pPr>
-      <w:bookmarkStart w:id="0" w:name="_Toc145623019"/>
+      <w:bookmarkStart w:id="0" w:name="_Toc145627786"/>
       <w:r>
         <w:lastRenderedPageBreak/>
         <w:t>Abstract</w:t>
@@ -691,7 +691,7 @@
           <w:r>
             <w:fldChar w:fldCharType="separate"/>
           </w:r>
-          <w:hyperlink w:anchor="_Toc145623019" w:history="1">
+          <w:hyperlink w:anchor="_Toc145627786" w:history="1">
             <w:r>
               <w:rPr>
                 <w:rStyle w:val="Hyperlink"/>
@@ -718,7 +718,7 @@
                 <w:noProof/>
                 <w:webHidden/>
               </w:rPr>
-              <w:instrText xml:space="preserve"> PAGEREF _Toc145623019 \h </w:instrText>
+              <w:instrText xml:space="preserve"> PAGEREF _Toc145627786 \h </w:instrText>
             </w:r>
             <w:r>
               <w:rPr>
@@ -760,7 +760,7 @@
               <w:noProof/>
             </w:rPr>
           </w:pPr>
-          <w:hyperlink w:anchor="_Toc145623020" w:history="1">
+          <w:hyperlink w:anchor="_Toc145627787" w:history="1">
             <w:r>
               <w:rPr>
                 <w:rStyle w:val="Hyperlink"/>
@@ -787,7 +787,7 @@
                 <w:noProof/>
                 <w:webHidden/>
               </w:rPr>
-              <w:instrText xml:space="preserve"> PAGEREF _Toc145623020 \h </w:instrText>
+              <w:instrText xml:space="preserve"> PAGEREF _Toc145627787 \h </w:instrText>
             </w:r>
             <w:r>
               <w:rPr>
@@ -829,7 +829,7 @@
               <w:noProof/>
             </w:rPr>
           </w:pPr>
-          <w:hyperlink w:anchor="_Toc145623021" w:history="1">
+          <w:hyperlink w:anchor="_Toc145627788" w:history="1">
             <w:r>
               <w:rPr>
                 <w:rStyle w:val="Hyperlink"/>
@@ -856,7 +856,7 @@
                 <w:noProof/>
                 <w:webHidden/>
               </w:rPr>
-              <w:instrText xml:space="preserve"> PAGEREF _Toc145623021 \h </w:instrText>
+              <w:instrText xml:space="preserve"> PAGEREF _Toc145627788 \h </w:instrText>
             </w:r>
             <w:r>
               <w:rPr>
@@ -898,7 +898,7 @@
               <w:noProof/>
             </w:rPr>
           </w:pPr>
-          <w:hyperlink w:anchor="_Toc145623022" w:history="1">
+          <w:hyperlink w:anchor="_Toc145627789" w:history="1">
             <w:r>
               <w:rPr>
                 <w:rStyle w:val="Hyperlink"/>
@@ -925,7 +925,7 @@
                 <w:noProof/>
                 <w:webHidden/>
               </w:rPr>
-              <w:instrText xml:space="preserve"> PAGEREF _Toc145623022 \h </w:instrText>
+              <w:instrText xml:space="preserve"> PAGEREF _Toc145627789 \h </w:instrText>
             </w:r>
             <w:r>
               <w:rPr>
@@ -967,7 +967,7 @@
               <w:noProof/>
             </w:rPr>
           </w:pPr>
-          <w:hyperlink w:anchor="_Toc145623023" w:history="1">
+          <w:hyperlink w:anchor="_Toc145627790" w:history="1">
             <w:r>
               <w:rPr>
                 <w:rStyle w:val="Hyperlink"/>
@@ -994,7 +994,7 @@
                 <w:noProof/>
                 <w:webHidden/>
               </w:rPr>
-              <w:instrText xml:space="preserve"> PAGEREF _Toc145623023 \h </w:instrText>
+              <w:instrText xml:space="preserve"> PAGEREF _Toc145627790 \h </w:instrText>
             </w:r>
             <w:r>
               <w:rPr>
@@ -1036,7 +1036,7 @@
               <w:noProof/>
             </w:rPr>
           </w:pPr>
-          <w:hyperlink w:anchor="_Toc145623024" w:history="1">
+          <w:hyperlink w:anchor="_Toc145627791" w:history="1">
             <w:r>
               <w:rPr>
                 <w:rStyle w:val="Hyperlink"/>
@@ -1063,7 +1063,7 @@
                 <w:noProof/>
                 <w:webHidden/>
               </w:rPr>
-              <w:instrText xml:space="preserve"> PAGEREF _Toc145623024 \h </w:instrText>
+              <w:instrText xml:space="preserve"> PAGEREF _Toc145627791 \h </w:instrText>
             </w:r>
             <w:r>
               <w:rPr>
@@ -1105,7 +1105,7 @@
               <w:noProof/>
             </w:rPr>
           </w:pPr>
-          <w:hyperlink w:anchor="_Toc145623025" w:history="1">
+          <w:hyperlink w:anchor="_Toc145627792" w:history="1">
             <w:r>
               <w:rPr>
                 <w:rStyle w:val="Hyperlink"/>
@@ -1132,7 +1132,7 @@
                 <w:noProof/>
                 <w:webHidden/>
               </w:rPr>
-              <w:instrText xml:space="preserve"> PAGEREF _Toc145623025 \h </w:instrText>
+              <w:instrText xml:space="preserve"> PAGEREF _Toc145627792 \h </w:instrText>
             </w:r>
             <w:r>
               <w:rPr>
@@ -1174,7 +1174,7 @@
               <w:noProof/>
             </w:rPr>
           </w:pPr>
-          <w:hyperlink w:anchor="_Toc145623026" w:history="1">
+          <w:hyperlink w:anchor="_Toc145627793" w:history="1">
             <w:r>
               <w:rPr>
                 <w:rStyle w:val="Hyperlink"/>
@@ -1201,7 +1201,7 @@
                 <w:noProof/>
                 <w:webHidden/>
               </w:rPr>
-              <w:instrText xml:space="preserve"> PAGEREF _Toc145623026 \h </w:instrText>
+              <w:instrText xml:space="preserve"> PAGEREF _Toc145627793 \h </w:instrText>
             </w:r>
             <w:r>
               <w:rPr>
@@ -1243,7 +1243,7 @@
               <w:noProof/>
             </w:rPr>
           </w:pPr>
-          <w:hyperlink w:anchor="_Toc145623027" w:history="1">
+          <w:hyperlink w:anchor="_Toc145627794" w:history="1">
             <w:r>
               <w:rPr>
                 <w:rStyle w:val="Hyperlink"/>
@@ -1270,7 +1270,7 @@
                 <w:noProof/>
                 <w:webHidden/>
               </w:rPr>
-              <w:instrText xml:space="preserve"> PAGEREF _Toc145623027 \h </w:instrText>
+              <w:instrText xml:space="preserve"> PAGEREF _Toc145627794 \h </w:instrText>
             </w:r>
             <w:r>
               <w:rPr>
@@ -1312,7 +1312,7 @@
               <w:noProof/>
             </w:rPr>
           </w:pPr>
-          <w:hyperlink w:anchor="_Toc145623028" w:history="1">
+          <w:hyperlink w:anchor="_Toc145627795" w:history="1">
             <w:r>
               <w:rPr>
                 <w:rStyle w:val="Hyperlink"/>
@@ -1339,7 +1339,7 @@
                 <w:noProof/>
                 <w:webHidden/>
               </w:rPr>
-              <w:instrText xml:space="preserve"> PAGEREF _Toc145623028 \h </w:instrText>
+              <w:instrText xml:space="preserve"> PAGEREF _Toc145627795 \h </w:instrText>
             </w:r>
             <w:r>
               <w:rPr>
@@ -1381,7 +1381,7 @@
               <w:noProof/>
             </w:rPr>
           </w:pPr>
-          <w:hyperlink w:anchor="_Toc145623029" w:history="1">
+          <w:hyperlink w:anchor="_Toc145627796" w:history="1">
             <w:r>
               <w:rPr>
                 <w:rStyle w:val="Hyperlink"/>
@@ -1408,7 +1408,7 @@
                 <w:noProof/>
                 <w:webHidden/>
               </w:rPr>
-              <w:instrText xml:space="preserve"> PAGEREF _Toc145623029 \h </w:instrText>
+              <w:instrText xml:space="preserve"> PAGEREF _Toc145627796 \h </w:instrText>
             </w:r>
             <w:r>
               <w:rPr>
@@ -1450,7 +1450,7 @@
               <w:noProof/>
             </w:rPr>
           </w:pPr>
-          <w:hyperlink w:anchor="_Toc145623030" w:history="1">
+          <w:hyperlink w:anchor="_Toc145627797" w:history="1">
             <w:r>
               <w:rPr>
                 <w:rStyle w:val="Hyperlink"/>
@@ -1477,7 +1477,7 @@
                 <w:noProof/>
                 <w:webHidden/>
               </w:rPr>
-              <w:instrText xml:space="preserve"> PAGEREF _Toc145623030 \h </w:instrText>
+              <w:instrText xml:space="preserve"> PAGEREF _Toc145627797 \h </w:instrText>
             </w:r>
             <w:r>
               <w:rPr>
@@ -1519,7 +1519,7 @@
               <w:noProof/>
             </w:rPr>
           </w:pPr>
-          <w:hyperlink w:anchor="_Toc145623031" w:history="1">
+          <w:hyperlink w:anchor="_Toc145627798" w:history="1">
             <w:r>
               <w:rPr>
                 <w:rStyle w:val="Hyperlink"/>
@@ -1546,7 +1546,7 @@
                 <w:noProof/>
                 <w:webHidden/>
               </w:rPr>
-              <w:instrText xml:space="preserve"> PAGEREF _Toc145623031 \h </w:instrText>
+              <w:instrText xml:space="preserve"> PAGEREF _Toc145627798 \h </w:instrText>
             </w:r>
             <w:r>
               <w:rPr>
@@ -1588,7 +1588,7 @@
               <w:noProof/>
             </w:rPr>
           </w:pPr>
-          <w:hyperlink w:anchor="_Toc145623032" w:history="1">
+          <w:hyperlink w:anchor="_Toc145627799" w:history="1">
             <w:r>
               <w:rPr>
                 <w:rStyle w:val="Hyperlink"/>
@@ -1615,7 +1615,7 @@
                 <w:noProof/>
                 <w:webHidden/>
               </w:rPr>
-              <w:instrText xml:space="preserve"> PAGEREF _Toc145623032 \h </w:instrText>
+              <w:instrText xml:space="preserve"> PAGEREF _Toc145627799 \h </w:instrText>
             </w:r>
             <w:r>
               <w:rPr>
@@ -1657,7 +1657,7 @@
               <w:noProof/>
             </w:rPr>
           </w:pPr>
-          <w:hyperlink w:anchor="_Toc145623033" w:history="1">
+          <w:hyperlink w:anchor="_Toc145627800" w:history="1">
             <w:r>
               <w:rPr>
                 <w:rStyle w:val="Hyperlink"/>
@@ -1684,7 +1684,7 @@
                 <w:noProof/>
                 <w:webHidden/>
               </w:rPr>
-              <w:instrText xml:space="preserve"> PAGEREF _Toc145623033 \h </w:instrText>
+              <w:instrText xml:space="preserve"> PAGEREF _Toc145627800 \h </w:instrText>
             </w:r>
             <w:r>
               <w:rPr>
@@ -1726,7 +1726,7 @@
               <w:noProof/>
             </w:rPr>
           </w:pPr>
-          <w:hyperlink w:anchor="_Toc145623034" w:history="1">
+          <w:hyperlink w:anchor="_Toc145627801" w:history="1">
             <w:r>
               <w:rPr>
                 <w:rStyle w:val="Hyperlink"/>
@@ -1753,7 +1753,7 @@
                 <w:noProof/>
                 <w:webHidden/>
               </w:rPr>
-              <w:instrText xml:space="preserve"> PAGEREF _Toc145623034 \h </w:instrText>
+              <w:instrText xml:space="preserve"> PAGEREF _Toc145627801 \h </w:instrText>
             </w:r>
             <w:r>
               <w:rPr>
@@ -1795,7 +1795,7 @@
               <w:noProof/>
             </w:rPr>
           </w:pPr>
-          <w:hyperlink w:anchor="_Toc145623035" w:history="1">
+          <w:hyperlink w:anchor="_Toc145627802" w:history="1">
             <w:r>
               <w:rPr>
                 <w:rStyle w:val="Hyperlink"/>
@@ -1822,7 +1822,7 @@
                 <w:noProof/>
                 <w:webHidden/>
               </w:rPr>
-              <w:instrText xml:space="preserve"> PAGEREF _Toc145623035 \h </w:instrText>
+              <w:instrText xml:space="preserve"> PAGEREF _Toc145627802 \h </w:instrText>
             </w:r>
             <w:r>
               <w:rPr>
@@ -1864,7 +1864,7 @@
               <w:noProof/>
             </w:rPr>
           </w:pPr>
-          <w:hyperlink w:anchor="_Toc145623036" w:history="1">
+          <w:hyperlink w:anchor="_Toc145627803" w:history="1">
             <w:r>
               <w:rPr>
                 <w:rStyle w:val="Hyperlink"/>
@@ -1891,7 +1891,7 @@
                 <w:noProof/>
                 <w:webHidden/>
               </w:rPr>
-              <w:instrText xml:space="preserve"> PAGEREF _Toc145623036 \h </w:instrText>
+              <w:instrText xml:space="preserve"> PAGEREF _Toc145627803 \h </w:instrText>
             </w:r>
             <w:r>
               <w:rPr>
@@ -1933,7 +1933,7 @@
               <w:noProof/>
             </w:rPr>
           </w:pPr>
-          <w:hyperlink w:anchor="_Toc145623037" w:history="1">
+          <w:hyperlink w:anchor="_Toc145627804" w:history="1">
             <w:r>
               <w:rPr>
                 <w:rStyle w:val="Hyperlink"/>
@@ -1960,7 +1960,7 @@
                 <w:noProof/>
                 <w:webHidden/>
               </w:rPr>
-              <w:instrText xml:space="preserve"> PAGEREF _Toc145623037 \h </w:instrText>
+              <w:instrText xml:space="preserve"> PAGEREF _Toc145627804 \h </w:instrText>
             </w:r>
             <w:r>
               <w:rPr>
@@ -2002,7 +2002,7 @@
               <w:noProof/>
             </w:rPr>
           </w:pPr>
-          <w:hyperlink w:anchor="_Toc145623038" w:history="1">
+          <w:hyperlink w:anchor="_Toc145627805" w:history="1">
             <w:r>
               <w:rPr>
                 <w:rStyle w:val="Hyperlink"/>
@@ -2029,7 +2029,7 @@
                 <w:noProof/>
                 <w:webHidden/>
               </w:rPr>
-              <w:instrText xml:space="preserve"> PAGEREF _Toc145623038 \h </w:instrText>
+              <w:instrText xml:space="preserve"> PAGEREF _Toc145627805 \h </w:instrText>
             </w:r>
             <w:r>
               <w:rPr>
@@ -2071,7 +2071,7 @@
               <w:noProof/>
             </w:rPr>
           </w:pPr>
-          <w:hyperlink w:anchor="_Toc145623039" w:history="1">
+          <w:hyperlink w:anchor="_Toc145627806" w:history="1">
             <w:r>
               <w:rPr>
                 <w:rStyle w:val="Hyperlink"/>
@@ -2098,7 +2098,7 @@
                 <w:noProof/>
                 <w:webHidden/>
               </w:rPr>
-              <w:instrText xml:space="preserve"> PAGEREF _Toc145623039 \h </w:instrText>
+              <w:instrText xml:space="preserve"> PAGEREF _Toc145627806 \h </w:instrText>
             </w:r>
             <w:r>
               <w:rPr>
@@ -2140,7 +2140,7 @@
               <w:noProof/>
             </w:rPr>
           </w:pPr>
-          <w:hyperlink w:anchor="_Toc145623040" w:history="1">
+          <w:hyperlink w:anchor="_Toc145627807" w:history="1">
             <w:r>
               <w:rPr>
                 <w:rStyle w:val="Hyperlink"/>
@@ -2167,145 +2167,7 @@
                 <w:noProof/>
                 <w:webHidden/>
               </w:rPr>
-              <w:instrText xml:space="preserve"> PAGEREF _Toc145623040 \h </w:instrText>
-            </w:r>
-            <w:r>
-              <w:rPr>
-                <w:noProof/>
-                <w:webHidden/>
-              </w:rPr>
-            </w:r>
-            <w:r>
-              <w:rPr>
-                <w:noProof/>
-                <w:webHidden/>
-              </w:rPr>
-              <w:fldChar w:fldCharType="separate"/>
-            </w:r>
-            <w:r>
-              <w:rPr>
-                <w:noProof/>
-                <w:webHidden/>
-              </w:rPr>
-              <w:t>13</w:t>
-            </w:r>
-            <w:r>
-              <w:rPr>
-                <w:noProof/>
-                <w:webHidden/>
-              </w:rPr>
-              <w:fldChar w:fldCharType="end"/>
-            </w:r>
-          </w:hyperlink>
-        </w:p>
-        <w:p>
-          <w:pPr>
-            <w:pStyle w:val="TOC1"/>
-            <w:tabs>
-              <w:tab w:val="right" w:leader="dot" w:pos="9350"/>
-            </w:tabs>
-            <w:rPr>
-              <w:rFonts w:eastAsiaTheme="minorEastAsia"/>
-              <w:noProof/>
-            </w:rPr>
-          </w:pPr>
-          <w:hyperlink w:anchor="_Toc145623041" w:history="1">
-            <w:r>
-              <w:rPr>
-                <w:rStyle w:val="Hyperlink"/>
-                <w:noProof/>
-              </w:rPr>
-              <w:t>Conclusion</w:t>
-            </w:r>
-            <w:r>
-              <w:rPr>
-                <w:noProof/>
-                <w:webHidden/>
-              </w:rPr>
-              <w:tab/>
-            </w:r>
-            <w:r>
-              <w:rPr>
-                <w:noProof/>
-                <w:webHidden/>
-              </w:rPr>
-              <w:fldChar w:fldCharType="begin"/>
-            </w:r>
-            <w:r>
-              <w:rPr>
-                <w:noProof/>
-                <w:webHidden/>
-              </w:rPr>
-              <w:instrText xml:space="preserve"> PAGEREF _Toc145623041 \h </w:instrText>
-            </w:r>
-            <w:r>
-              <w:rPr>
-                <w:noProof/>
-                <w:webHidden/>
-              </w:rPr>
-            </w:r>
-            <w:r>
-              <w:rPr>
-                <w:noProof/>
-                <w:webHidden/>
-              </w:rPr>
-              <w:fldChar w:fldCharType="separate"/>
-            </w:r>
-            <w:r>
-              <w:rPr>
-                <w:noProof/>
-                <w:webHidden/>
-              </w:rPr>
-              <w:t>13</w:t>
-            </w:r>
-            <w:r>
-              <w:rPr>
-                <w:noProof/>
-                <w:webHidden/>
-              </w:rPr>
-              <w:fldChar w:fldCharType="end"/>
-            </w:r>
-          </w:hyperlink>
-        </w:p>
-        <w:p>
-          <w:pPr>
-            <w:pStyle w:val="TOC2"/>
-            <w:tabs>
-              <w:tab w:val="right" w:leader="dot" w:pos="9350"/>
-            </w:tabs>
-            <w:rPr>
-              <w:rFonts w:eastAsiaTheme="minorEastAsia"/>
-              <w:noProof/>
-            </w:rPr>
-          </w:pPr>
-          <w:hyperlink w:anchor="_Toc145623042" w:history="1">
-            <w:r>
-              <w:rPr>
-                <w:rStyle w:val="Hyperlink"/>
-                <w:noProof/>
-              </w:rPr>
-              <w:t>Achievements</w:t>
-            </w:r>
-            <w:r>
-              <w:rPr>
-                <w:noProof/>
-                <w:webHidden/>
-              </w:rPr>
-              <w:tab/>
-            </w:r>
-            <w:r>
-              <w:rPr>
-                <w:noProof/>
-                <w:webHidden/>
-              </w:rPr>
-              <w:fldChar w:fldCharType="begin"/>
-            </w:r>
-            <w:r>
-              <w:rPr>
-                <w:noProof/>
-                <w:webHidden/>
-              </w:rPr>
-              <w:instrText xml:space="preserve"> PAGEREF _Toc145623042 \h </w:instrText>
+              <w:instrText xml:space="preserve"> PAGEREF _Toc145627807 \h </w:instrText>
             </w:r>
             <w:r>
               <w:rPr>
@@ -2347,7 +2209,283 @@
               <w:noProof/>
             </w:rPr>
           </w:pPr>
-          <w:hyperlink w:anchor="_Toc145623043" w:history="1">
+          <w:hyperlink w:anchor="_Toc145627808" w:history="1">
+            <w:r>
+              <w:rPr>
+                <w:rStyle w:val="Hyperlink"/>
+                <w:noProof/>
+              </w:rPr>
+              <w:t>Components</w:t>
+            </w:r>
+            <w:r>
+              <w:rPr>
+                <w:noProof/>
+                <w:webHidden/>
+              </w:rPr>
+              <w:tab/>
+            </w:r>
+            <w:r>
+              <w:rPr>
+                <w:noProof/>
+                <w:webHidden/>
+              </w:rPr>
+              <w:fldChar w:fldCharType="begin"/>
+            </w:r>
+            <w:r>
+              <w:rPr>
+                <w:noProof/>
+                <w:webHidden/>
+              </w:rPr>
+              <w:instrText xml:space="preserve"> PAGEREF _Toc145627808 \h </w:instrText>
+            </w:r>
+            <w:r>
+              <w:rPr>
+                <w:noProof/>
+                <w:webHidden/>
+              </w:rPr>
+            </w:r>
+            <w:r>
+              <w:rPr>
+                <w:noProof/>
+                <w:webHidden/>
+              </w:rPr>
+              <w:fldChar w:fldCharType="separate"/>
+            </w:r>
+            <w:r>
+              <w:rPr>
+                <w:noProof/>
+                <w:webHidden/>
+              </w:rPr>
+              <w:t>13</w:t>
+            </w:r>
+            <w:r>
+              <w:rPr>
+                <w:noProof/>
+                <w:webHidden/>
+              </w:rPr>
+              <w:fldChar w:fldCharType="end"/>
+            </w:r>
+          </w:hyperlink>
+        </w:p>
+        <w:p>
+          <w:pPr>
+            <w:pStyle w:val="TOC3"/>
+            <w:tabs>
+              <w:tab w:val="right" w:leader="dot" w:pos="9350"/>
+            </w:tabs>
+            <w:rPr>
+              <w:rFonts w:eastAsiaTheme="minorEastAsia"/>
+              <w:noProof/>
+            </w:rPr>
+          </w:pPr>
+          <w:hyperlink w:anchor="_Toc145627809" w:history="1">
+            <w:r>
+              <w:rPr>
+                <w:rStyle w:val="Hyperlink"/>
+                <w:noProof/>
+              </w:rPr>
+              <w:t>Routing</w:t>
+            </w:r>
+            <w:r>
+              <w:rPr>
+                <w:noProof/>
+                <w:webHidden/>
+              </w:rPr>
+              <w:tab/>
+            </w:r>
+            <w:r>
+              <w:rPr>
+                <w:noProof/>
+                <w:webHidden/>
+              </w:rPr>
+              <w:fldChar w:fldCharType="begin"/>
+            </w:r>
+            <w:r>
+              <w:rPr>
+                <w:noProof/>
+                <w:webHidden/>
+              </w:rPr>
+              <w:instrText xml:space="preserve"> PAGEREF _Toc145627809 \h </w:instrText>
+            </w:r>
+            <w:r>
+              <w:rPr>
+                <w:noProof/>
+                <w:webHidden/>
+              </w:rPr>
+            </w:r>
+            <w:r>
+              <w:rPr>
+                <w:noProof/>
+                <w:webHidden/>
+              </w:rPr>
+              <w:fldChar w:fldCharType="separate"/>
+            </w:r>
+            <w:r>
+              <w:rPr>
+                <w:noProof/>
+                <w:webHidden/>
+              </w:rPr>
+              <w:t>16</w:t>
+            </w:r>
+            <w:r>
+              <w:rPr>
+                <w:noProof/>
+                <w:webHidden/>
+              </w:rPr>
+              <w:fldChar w:fldCharType="end"/>
+            </w:r>
+          </w:hyperlink>
+        </w:p>
+        <w:p>
+          <w:pPr>
+            <w:pStyle w:val="TOC1"/>
+            <w:tabs>
+              <w:tab w:val="right" w:leader="dot" w:pos="9350"/>
+            </w:tabs>
+            <w:rPr>
+              <w:rFonts w:eastAsiaTheme="minorEastAsia"/>
+              <w:noProof/>
+            </w:rPr>
+          </w:pPr>
+          <w:hyperlink w:anchor="_Toc145627810" w:history="1">
+            <w:r>
+              <w:rPr>
+                <w:rStyle w:val="Hyperlink"/>
+                <w:noProof/>
+              </w:rPr>
+              <w:t>Conclusion</w:t>
+            </w:r>
+            <w:r>
+              <w:rPr>
+                <w:noProof/>
+                <w:webHidden/>
+              </w:rPr>
+              <w:tab/>
+            </w:r>
+            <w:r>
+              <w:rPr>
+                <w:noProof/>
+                <w:webHidden/>
+              </w:rPr>
+              <w:fldChar w:fldCharType="begin"/>
+            </w:r>
+            <w:r>
+              <w:rPr>
+                <w:noProof/>
+                <w:webHidden/>
+              </w:rPr>
+              <w:instrText xml:space="preserve"> PAGEREF _Toc145627810 \h </w:instrText>
+            </w:r>
+            <w:r>
+              <w:rPr>
+                <w:noProof/>
+                <w:webHidden/>
+              </w:rPr>
+            </w:r>
+            <w:r>
+              <w:rPr>
+                <w:noProof/>
+                <w:webHidden/>
+              </w:rPr>
+              <w:fldChar w:fldCharType="separate"/>
+            </w:r>
+            <w:r>
+              <w:rPr>
+                <w:noProof/>
+                <w:webHidden/>
+              </w:rPr>
+              <w:t>17</w:t>
+            </w:r>
+            <w:r>
+              <w:rPr>
+                <w:noProof/>
+                <w:webHidden/>
+              </w:rPr>
+              <w:fldChar w:fldCharType="end"/>
+            </w:r>
+          </w:hyperlink>
+        </w:p>
+        <w:p>
+          <w:pPr>
+            <w:pStyle w:val="TOC2"/>
+            <w:tabs>
+              <w:tab w:val="right" w:leader="dot" w:pos="9350"/>
+            </w:tabs>
+            <w:rPr>
+              <w:rFonts w:eastAsiaTheme="minorEastAsia"/>
+              <w:noProof/>
+            </w:rPr>
+          </w:pPr>
+          <w:hyperlink w:anchor="_Toc145627811" w:history="1">
+            <w:r>
+              <w:rPr>
+                <w:rStyle w:val="Hyperlink"/>
+                <w:noProof/>
+              </w:rPr>
+              <w:t>Achievements</w:t>
+            </w:r>
+            <w:r>
+              <w:rPr>
+                <w:noProof/>
+                <w:webHidden/>
+              </w:rPr>
+              <w:tab/>
+            </w:r>
+            <w:r>
+              <w:rPr>
+                <w:noProof/>
+                <w:webHidden/>
+              </w:rPr>
+              <w:fldChar w:fldCharType="begin"/>
+            </w:r>
+            <w:r>
+              <w:rPr>
+                <w:noProof/>
+                <w:webHidden/>
+              </w:rPr>
+              <w:instrText xml:space="preserve"> PAGEREF _Toc145627811 \h </w:instrText>
+            </w:r>
+            <w:r>
+              <w:rPr>
+                <w:noProof/>
+                <w:webHidden/>
+              </w:rPr>
+            </w:r>
+            <w:r>
+              <w:rPr>
+                <w:noProof/>
+                <w:webHidden/>
+              </w:rPr>
+              <w:fldChar w:fldCharType="separate"/>
+            </w:r>
+            <w:r>
+              <w:rPr>
+                <w:noProof/>
+                <w:webHidden/>
+              </w:rPr>
+              <w:t>17</w:t>
+            </w:r>
+            <w:r>
+              <w:rPr>
+                <w:noProof/>
+                <w:webHidden/>
+              </w:rPr>
+              <w:fldChar w:fldCharType="end"/>
+            </w:r>
+          </w:hyperlink>
+        </w:p>
+        <w:p>
+          <w:pPr>
+            <w:pStyle w:val="TOC3"/>
+            <w:tabs>
+              <w:tab w:val="right" w:leader="dot" w:pos="9350"/>
+            </w:tabs>
+            <w:rPr>
+              <w:rFonts w:eastAsiaTheme="minorEastAsia"/>
+              <w:noProof/>
+            </w:rPr>
+          </w:pPr>
+          <w:hyperlink w:anchor="_Toc145627812" w:history="1">
             <w:r>
               <w:rPr>
                 <w:rStyle w:val="Hyperlink"/>
@@ -2374,7 +2512,7 @@
                 <w:noProof/>
                 <w:webHidden/>
               </w:rPr>
-              <w:instrText xml:space="preserve"> PAGEREF _Toc145623043 \h </w:instrText>
+              <w:instrText xml:space="preserve"> PAGEREF _Toc145627812 \h </w:instrText>
             </w:r>
             <w:r>
               <w:rPr>
@@ -2394,7 +2532,7 @@
                 <w:noProof/>
                 <w:webHidden/>
               </w:rPr>
-              <w:t>14</w:t>
+              <w:t>17</w:t>
             </w:r>
             <w:r>
               <w:rPr>
@@ -2416,7 +2554,7 @@
               <w:noProof/>
             </w:rPr>
           </w:pPr>
-          <w:hyperlink w:anchor="_Toc145623044" w:history="1">
+          <w:hyperlink w:anchor="_Toc145627813" w:history="1">
             <w:r>
               <w:rPr>
                 <w:rStyle w:val="Hyperlink"/>
@@ -2443,7 +2581,7 @@
                 <w:noProof/>
                 <w:webHidden/>
               </w:rPr>
-              <w:instrText xml:space="preserve"> PAGEREF _Toc145623044 \h </w:instrText>
+              <w:instrText xml:space="preserve"> PAGEREF _Toc145627813 \h </w:instrText>
             </w:r>
             <w:r>
               <w:rPr>
@@ -2463,7 +2601,7 @@
                 <w:noProof/>
                 <w:webHidden/>
               </w:rPr>
-              <w:t>14</w:t>
+              <w:t>17</w:t>
             </w:r>
             <w:r>
               <w:rPr>
@@ -2489,7 +2627,6 @@
         </w:p>
       </w:sdtContent>
     </w:sdt>
-    <w:bookmarkStart w:id="1" w:name="_Toc145623020" w:displacedByCustomXml="prev"/>
     <w:p/>
     <w:p/>
     <w:p>
@@ -2497,6 +2634,7 @@
         <w:pStyle w:val="Heading1"/>
         <w:jc w:val="both"/>
       </w:pPr>
+      <w:bookmarkStart w:id="1" w:name="_Toc145627787"/>
       <w:r>
         <w:lastRenderedPageBreak/>
         <w:t>Introduction</w:t>
@@ -2774,7 +2912,7 @@
         <w:pStyle w:val="Heading1"/>
         <w:jc w:val="both"/>
       </w:pPr>
-      <w:bookmarkStart w:id="2" w:name="_Toc145623021"/>
+      <w:bookmarkStart w:id="2" w:name="_Toc145627788"/>
       <w:r>
         <w:t>Project Description</w:t>
       </w:r>
@@ -2785,7 +2923,7 @@
         <w:pStyle w:val="Heading2"/>
         <w:jc w:val="both"/>
       </w:pPr>
-      <w:bookmarkStart w:id="3" w:name="_Toc145623022"/>
+      <w:bookmarkStart w:id="3" w:name="_Toc145627789"/>
       <w:r>
         <w:t>Project Objectives</w:t>
       </w:r>
@@ -2885,7 +3023,7 @@
         <w:pStyle w:val="Heading2"/>
         <w:jc w:val="both"/>
       </w:pPr>
-      <w:bookmarkStart w:id="4" w:name="_Toc145623023"/>
+      <w:bookmarkStart w:id="4" w:name="_Toc145627790"/>
       <w:r>
         <w:t>Project Components</w:t>
       </w:r>
@@ -3004,7 +3142,7 @@
         <w:pStyle w:val="Heading3"/>
         <w:jc w:val="both"/>
       </w:pPr>
-      <w:bookmarkStart w:id="5" w:name="_Toc145623024"/>
+      <w:bookmarkStart w:id="5" w:name="_Toc145627791"/>
       <w:r>
         <w:t>Web Scraping with Python</w:t>
       </w:r>
@@ -3088,7 +3226,7 @@
         <w:pStyle w:val="Heading3"/>
         <w:jc w:val="both"/>
       </w:pPr>
-      <w:bookmarkStart w:id="6" w:name="_Toc145623025"/>
+      <w:bookmarkStart w:id="6" w:name="_Toc145627792"/>
       <w:r>
         <w:t>Database Setup with Docker and PostgreSQL</w:t>
       </w:r>
@@ -3179,7 +3317,7 @@
         <w:pStyle w:val="Heading3"/>
         <w:jc w:val="both"/>
       </w:pPr>
-      <w:bookmarkStart w:id="7" w:name="_Toc145623026"/>
+      <w:bookmarkStart w:id="7" w:name="_Toc145627793"/>
       <w:r>
         <w:t>Backend Development with Java Spring</w:t>
       </w:r>
@@ -3313,7 +3451,7 @@
         <w:pStyle w:val="Heading3"/>
         <w:jc w:val="both"/>
       </w:pPr>
-      <w:bookmarkStart w:id="8" w:name="_Toc145623027"/>
+      <w:bookmarkStart w:id="8" w:name="_Toc145627794"/>
       <w:r>
         <w:t>Frontend Design with Vue.js</w:t>
       </w:r>
@@ -3406,7 +3544,7 @@
         <w:pStyle w:val="Heading1"/>
         <w:jc w:val="both"/>
       </w:pPr>
-      <w:bookmarkStart w:id="9" w:name="_Toc145623028"/>
+      <w:bookmarkStart w:id="9" w:name="_Toc145627795"/>
       <w:r>
         <w:rPr>
           <w:noProof/>
@@ -3661,7 +3799,7 @@
           </mc:Choice>
           <mc:Fallback>
             <w:pict>
-              <v:shapetype w14:anchorId="071EDF74" id="_x0000_t32" coordsize="21600,21600" o:spt="32" o:oned="t" path="m,l21600,21600e" filled="f">
+              <v:shapetype w14:anchorId="0AA0ED41" id="_x0000_t32" coordsize="21600,21600" o:spt="32" o:oned="t" path="m,l21600,21600e" filled="f">
                 <v:path arrowok="t" fillok="f" o:connecttype="none"/>
                 <o:lock v:ext="edit" shapetype="t"/>
               </v:shapetype>
@@ -3737,7 +3875,7 @@
           </mc:Choice>
           <mc:Fallback>
             <w:pict>
-              <v:shape w14:anchorId="30070809" id="Straight Arrow Connector 5" o:spid="_x0000_s1026" type="#_x0000_t32" style="position:absolute;margin-left:291.6pt;margin-top:61.4pt;width:68.4pt;height:3.6pt;flip:x;z-index:251673600;visibility:visible;mso-wrap-style:square;mso-width-percent:0;mso-height-percent:0;mso-wrap-distance-left:9pt;mso-wrap-distance-top:0;mso-wrap-distance-right:9pt;mso-wrap-distance-bottom:0;mso-position-horizontal:absolute;mso-position-horizontal-relative:text;mso-position-vertical:absolute;mso-position-vertical-relative:text;mso-width-percent:0;mso-height-percent:0;mso-width-relative:margin;mso-height-relative:margin" o:gfxdata="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" strokecolor="#4472c4 [3204]" strokeweight=".5pt">
+              <v:shape w14:anchorId="20CD4C69" id="Straight Arrow Connector 5" o:spid="_x0000_s1026" type="#_x0000_t32" style="position:absolute;margin-left:291.6pt;margin-top:61.4pt;width:68.4pt;height:3.6pt;flip:x;z-index:251673600;visibility:visible;mso-wrap-style:square;mso-width-percent:0;mso-height-percent:0;mso-wrap-distance-left:9pt;mso-wrap-distance-top:0;mso-wrap-distance-right:9pt;mso-wrap-distance-bottom:0;mso-position-horizontal:absolute;mso-position-horizontal-relative:text;mso-position-vertical:absolute;mso-position-vertical-relative:text;mso-width-percent:0;mso-height-percent:0;mso-width-relative:margin;mso-height-relative:margin" o:gfxdata="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" strokecolor="#4472c4 [3204]" strokeweight=".5pt">
                 <v:stroke endarrow="block" joinstyle="miter"/>
               </v:shape>
             </w:pict>
@@ -3803,7 +3941,7 @@
           </mc:Choice>
           <mc:Fallback>
             <w:pict>
-              <v:shape w14:anchorId="1D3F76B1" id="Straight Arrow Connector 5" o:spid="_x0000_s1026" type="#_x0000_t32" style="position:absolute;margin-left:286.8pt;margin-top:36.85pt;width:74.4pt;height:0;z-index:251671552;visibility:visible;mso-wrap-style:square;mso-wrap-distance-left:9pt;mso-wrap-distance-top:0;mso-wrap-distance-right:9pt;mso-wrap-distance-bottom:0;mso-position-horizontal:absolute;mso-position-horizontal-relative:text;mso-position-vertical:absolute;mso-position-vertical-relative:text" o:gfxdata="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" strokecolor="#4472c4 [3204]" strokeweight=".5pt">
+              <v:shape w14:anchorId="242CC5D8" id="Straight Arrow Connector 5" o:spid="_x0000_s1026" type="#_x0000_t32" style="position:absolute;margin-left:286.8pt;margin-top:36.85pt;width:74.4pt;height:0;z-index:251671552;visibility:visible;mso-wrap-style:square;mso-wrap-distance-left:9pt;mso-wrap-distance-top:0;mso-wrap-distance-right:9pt;mso-wrap-distance-bottom:0;mso-position-horizontal:absolute;mso-position-horizontal-relative:text;mso-position-vertical:absolute;mso-position-vertical-relative:text" o:gfxdata="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" strokecolor="#4472c4 [3204]" strokeweight=".5pt">
                 <v:stroke endarrow="block" joinstyle="miter"/>
               </v:shape>
             </w:pict>
@@ -3869,7 +4007,7 @@
           </mc:Choice>
           <mc:Fallback>
             <w:pict>
-              <v:shape w14:anchorId="1AFBD2A0" id="Straight Arrow Connector 5" o:spid="_x0000_s1026" type="#_x0000_t32" style="position:absolute;margin-left:103.8pt;margin-top:37.45pt;width:74.4pt;height:0;z-index:251669504;visibility:visible;mso-wrap-style:square;mso-wrap-distance-left:9pt;mso-wrap-distance-top:0;mso-wrap-distance-right:9pt;mso-wrap-distance-bottom:0;mso-position-horizontal:absolute;mso-position-horizontal-relative:text;mso-position-vertical:absolute;mso-position-vertical-relative:text" o:gfxdata="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" strokecolor="#4472c4 [3204]" strokeweight=".5pt">
+              <v:shape w14:anchorId="62739884" id="Straight Arrow Connector 5" o:spid="_x0000_s1026" type="#_x0000_t32" style="position:absolute;margin-left:103.8pt;margin-top:37.45pt;width:74.4pt;height:0;z-index:251669504;visibility:visible;mso-wrap-style:square;mso-wrap-distance-left:9pt;mso-wrap-distance-top:0;mso-wrap-distance-right:9pt;mso-wrap-distance-bottom:0;mso-position-horizontal:absolute;mso-position-horizontal-relative:text;mso-position-vertical:absolute;mso-position-vertical-relative:text" o:gfxdata="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" strokecolor="#4472c4 [3204]" strokeweight=".5pt">
                 <v:stroke endarrow="block" joinstyle="miter"/>
               </v:shape>
             </w:pict>
@@ -4296,7 +4434,7 @@
         <w:pStyle w:val="Heading2"/>
         <w:jc w:val="both"/>
       </w:pPr>
-      <w:bookmarkStart w:id="10" w:name="_Toc145623029"/>
+      <w:bookmarkStart w:id="10" w:name="_Toc145627796"/>
       <w:r>
         <w:t>Web Scraping</w:t>
       </w:r>
@@ -4345,7 +4483,7 @@
       <w:pPr>
         <w:pStyle w:val="Heading3"/>
       </w:pPr>
-      <w:bookmarkStart w:id="11" w:name="_Toc145623030"/>
+      <w:bookmarkStart w:id="11" w:name="_Toc145627797"/>
       <w:r>
         <w:t>Main function</w:t>
       </w:r>
@@ -5112,7 +5250,7 @@
       <w:pPr>
         <w:pStyle w:val="Heading3"/>
       </w:pPr>
-      <w:bookmarkStart w:id="12" w:name="_Toc145623031"/>
+      <w:bookmarkStart w:id="12" w:name="_Toc145627798"/>
       <w:r>
         <w:t>Scrape letter function</w:t>
       </w:r>
@@ -5995,7 +6133,7 @@
       <w:pPr>
         <w:pStyle w:val="Heading3"/>
       </w:pPr>
-      <w:bookmarkStart w:id="13" w:name="_Toc145623032"/>
+      <w:bookmarkStart w:id="13" w:name="_Toc145627799"/>
       <w:r>
         <w:t>Words function</w:t>
       </w:r>
@@ -6627,7 +6765,7 @@
         <w:pStyle w:val="Heading3"/>
         <w:jc w:val="both"/>
       </w:pPr>
-      <w:bookmarkStart w:id="14" w:name="_Toc145623033"/>
+      <w:bookmarkStart w:id="14" w:name="_Toc145627800"/>
       <w:r>
         <w:lastRenderedPageBreak/>
         <w:t>Meanings function</w:t>
@@ -10950,7 +11088,7 @@
         <w:pStyle w:val="Heading2"/>
         <w:jc w:val="both"/>
       </w:pPr>
-      <w:bookmarkStart w:id="15" w:name="_Toc145623034"/>
+      <w:bookmarkStart w:id="15" w:name="_Toc145627801"/>
       <w:r>
         <w:t>Data Organization</w:t>
       </w:r>
@@ -12376,7 +12514,7 @@
         <w:pStyle w:val="Heading2"/>
         <w:jc w:val="both"/>
       </w:pPr>
-      <w:bookmarkStart w:id="17" w:name="_Toc145623035"/>
+      <w:bookmarkStart w:id="17" w:name="_Toc145627802"/>
       <w:r>
         <w:t>Backend</w:t>
       </w:r>
@@ -12445,7 +12583,7 @@
       <w:pPr>
         <w:pStyle w:val="Heading3"/>
       </w:pPr>
-      <w:bookmarkStart w:id="18" w:name="_Toc145623036"/>
+      <w:bookmarkStart w:id="18" w:name="_Toc145627803"/>
       <w:r>
         <w:t>Models</w:t>
       </w:r>
@@ -13706,7 +13844,7 @@
       <w:pPr>
         <w:pStyle w:val="Heading3"/>
       </w:pPr>
-      <w:bookmarkStart w:id="19" w:name="_Toc145623037"/>
+      <w:bookmarkStart w:id="19" w:name="_Toc145627804"/>
       <w:r>
         <w:t>Persistance Layer</w:t>
       </w:r>
@@ -14129,7 +14267,7 @@
         <w:pStyle w:val="Heading3"/>
         <w:jc w:val="both"/>
       </w:pPr>
-      <w:bookmarkStart w:id="20" w:name="_Toc145623038"/>
+      <w:bookmarkStart w:id="20" w:name="_Toc145627805"/>
       <w:r>
         <w:t>Service Layer</w:t>
       </w:r>
@@ -15572,7 +15710,7 @@
         <w:pStyle w:val="Heading3"/>
         <w:jc w:val="both"/>
       </w:pPr>
-      <w:bookmarkStart w:id="21" w:name="_Toc145623039"/>
+      <w:bookmarkStart w:id="21" w:name="_Toc145627806"/>
       <w:r>
         <w:t>Web Layer</w:t>
       </w:r>
@@ -16875,7 +17013,7 @@
         <w:pStyle w:val="Heading2"/>
         <w:jc w:val="both"/>
       </w:pPr>
-      <w:bookmarkStart w:id="22" w:name="_Toc145623040"/>
+      <w:bookmarkStart w:id="22" w:name="_Toc145627807"/>
       <w:r>
         <w:t>Frontend</w:t>
       </w:r>
@@ -16896,9 +17034,11 @@
       <w:pPr>
         <w:pStyle w:val="Heading3"/>
       </w:pPr>
+      <w:bookmarkStart w:id="23" w:name="_Toc145627808"/>
       <w:r>
         <w:t>Components</w:t>
       </w:r>
+      <w:bookmarkEnd w:id="23"/>
     </w:p>
     <w:p>
       <w:pPr>
@@ -22189,9 +22329,11 @@
       <w:pPr>
         <w:pStyle w:val="Heading3"/>
       </w:pPr>
+      <w:bookmarkStart w:id="24" w:name="_Toc145627809"/>
       <w:r>
         <w:t>Routing</w:t>
       </w:r>
+      <w:bookmarkEnd w:id="24"/>
     </w:p>
     <w:p>
       <w:pPr>
@@ -23782,12 +23924,12 @@
         <w:pStyle w:val="Heading1"/>
         <w:jc w:val="both"/>
       </w:pPr>
-      <w:bookmarkStart w:id="23" w:name="_Toc145623041"/>
+      <w:bookmarkStart w:id="25" w:name="_Toc145627810"/>
       <w:r>
         <w:lastRenderedPageBreak/>
         <w:t>Conclusion</w:t>
       </w:r>
-      <w:bookmarkEnd w:id="23"/>
+      <w:bookmarkEnd w:id="25"/>
     </w:p>
     <w:p>
       <w:pPr>
@@ -23892,11 +24034,11 @@
         <w:pStyle w:val="Heading2"/>
         <w:jc w:val="both"/>
       </w:pPr>
-      <w:bookmarkStart w:id="24" w:name="_Toc145623042"/>
+      <w:bookmarkStart w:id="26" w:name="_Toc145627811"/>
       <w:r>
         <w:t>Achievements</w:t>
       </w:r>
-      <w:bookmarkEnd w:id="24"/>
+      <w:bookmarkEnd w:id="26"/>
     </w:p>
     <w:p>
       <w:pPr>
@@ -24157,11 +24299,11 @@
         <w:pStyle w:val="Heading3"/>
         <w:jc w:val="both"/>
       </w:pPr>
-      <w:bookmarkStart w:id="25" w:name="_Toc145623043"/>
+      <w:bookmarkStart w:id="27" w:name="_Toc145627812"/>
       <w:r>
         <w:t>Challenges and Growth</w:t>
       </w:r>
-      <w:bookmarkEnd w:id="25"/>
+      <w:bookmarkEnd w:id="27"/>
     </w:p>
     <w:p>
       <w:pPr>
@@ -24272,11 +24414,11 @@
         <w:pStyle w:val="Heading2"/>
         <w:jc w:val="both"/>
       </w:pPr>
-      <w:bookmarkStart w:id="26" w:name="_Toc145623044"/>
+      <w:bookmarkStart w:id="28" w:name="_Toc145627813"/>
       <w:r>
         <w:t>Future Possibilities</w:t>
       </w:r>
-      <w:bookmarkEnd w:id="26"/>
+      <w:bookmarkEnd w:id="28"/>
     </w:p>
     <w:p>
       <w:pPr>

</xml_diff>